<commit_message>
modificando resposta IA e salvando a resposta
</commit_message>
<xml_diff>
--- a/Instuctions_Tabuada.docx
+++ b/Instuctions_Tabuada.docx
@@ -13,18 +13,6 @@
           <w14:ligatures w14:val="none"/>
         </w:rPr>
       </w:pPr>
-    </w:p>
-    <w:p>
-      <w:pPr>
-        <w:rPr>
-          <w:rFonts w:ascii="Arial" w:eastAsia="Times New Roman" w:hAnsi="Arial" w:cs="Arial"/>
-          <w:kern w:val="0"/>
-          <w:sz w:val="24"/>
-          <w:szCs w:val="24"/>
-          <w:lang w:eastAsia="pt-BR"/>
-          <w14:ligatures w14:val="none"/>
-        </w:rPr>
-      </w:pPr>
       <w:r>
         <w:rPr>
           <w:rFonts w:ascii="Arial" w:eastAsia="Times New Roman" w:hAnsi="Arial" w:cs="Arial"/>
@@ -293,7 +281,6 @@
         <w:t xml:space="preserve">- </w:t>
       </w:r>
       <w:proofErr w:type="spellStart"/>
-      <w:proofErr w:type="gramStart"/>
       <w:r>
         <w:rPr>
           <w:rFonts w:ascii="Arial" w:eastAsia="Times New Roman" w:hAnsi="Arial" w:cs="Arial"/>
@@ -306,7 +293,6 @@
         <w:t>roomMult</w:t>
       </w:r>
       <w:proofErr w:type="spellEnd"/>
-      <w:proofErr w:type="gramEnd"/>
       <w:r>
         <w:rPr>
           <w:rFonts w:ascii="Arial" w:eastAsia="Times New Roman" w:hAnsi="Arial" w:cs="Arial"/>
@@ -344,29 +330,16 @@
         <w:t xml:space="preserve">- </w:t>
       </w:r>
       <w:proofErr w:type="spellStart"/>
-      <w:proofErr w:type="gramStart"/>
-      <w:r>
-        <w:rPr>
-          <w:rFonts w:ascii="Arial" w:eastAsia="Times New Roman" w:hAnsi="Arial" w:cs="Arial"/>
-          <w:kern w:val="0"/>
-          <w:sz w:val="24"/>
-          <w:szCs w:val="24"/>
-          <w:lang w:eastAsia="pt-BR"/>
-          <w14:ligatures w14:val="none"/>
-        </w:rPr>
-        <w:t>id</w:t>
-      </w:r>
-      <w:proofErr w:type="gramEnd"/>
-      <w:r>
-        <w:rPr>
-          <w:rFonts w:ascii="Arial" w:eastAsia="Times New Roman" w:hAnsi="Arial" w:cs="Arial"/>
-          <w:kern w:val="0"/>
-          <w:sz w:val="24"/>
-          <w:szCs w:val="24"/>
-          <w:lang w:eastAsia="pt-BR"/>
-          <w14:ligatures w14:val="none"/>
-        </w:rPr>
-        <w:t>_student</w:t>
+      <w:r>
+        <w:rPr>
+          <w:rFonts w:ascii="Arial" w:eastAsia="Times New Roman" w:hAnsi="Arial" w:cs="Arial"/>
+          <w:kern w:val="0"/>
+          <w:sz w:val="24"/>
+          <w:szCs w:val="24"/>
+          <w:lang w:eastAsia="pt-BR"/>
+          <w14:ligatures w14:val="none"/>
+        </w:rPr>
+        <w:t>id_student</w:t>
       </w:r>
       <w:proofErr w:type="spellEnd"/>
       <w:r>
@@ -406,29 +379,16 @@
         <w:t xml:space="preserve">- </w:t>
       </w:r>
       <w:proofErr w:type="spellStart"/>
-      <w:proofErr w:type="gramStart"/>
-      <w:r>
-        <w:rPr>
-          <w:rFonts w:ascii="Arial" w:eastAsia="Times New Roman" w:hAnsi="Arial" w:cs="Arial"/>
-          <w:kern w:val="0"/>
-          <w:sz w:val="24"/>
-          <w:szCs w:val="24"/>
-          <w:lang w:eastAsia="pt-BR"/>
-          <w14:ligatures w14:val="none"/>
-        </w:rPr>
-        <w:t>class</w:t>
-      </w:r>
-      <w:proofErr w:type="gramEnd"/>
-      <w:r>
-        <w:rPr>
-          <w:rFonts w:ascii="Arial" w:eastAsia="Times New Roman" w:hAnsi="Arial" w:cs="Arial"/>
-          <w:kern w:val="0"/>
-          <w:sz w:val="24"/>
-          <w:szCs w:val="24"/>
-          <w:lang w:eastAsia="pt-BR"/>
-          <w14:ligatures w14:val="none"/>
-        </w:rPr>
-        <w:t>_id</w:t>
+      <w:r>
+        <w:rPr>
+          <w:rFonts w:ascii="Arial" w:eastAsia="Times New Roman" w:hAnsi="Arial" w:cs="Arial"/>
+          <w:kern w:val="0"/>
+          <w:sz w:val="24"/>
+          <w:szCs w:val="24"/>
+          <w:lang w:eastAsia="pt-BR"/>
+          <w14:ligatures w14:val="none"/>
+        </w:rPr>
+        <w:t>class_id</w:t>
       </w:r>
       <w:proofErr w:type="spellEnd"/>
       <w:r>
@@ -467,29 +427,16 @@
         </w:rPr>
         <w:t xml:space="preserve">- </w:t>
       </w:r>
-      <w:proofErr w:type="gramStart"/>
-      <w:r>
-        <w:rPr>
-          <w:rFonts w:ascii="Arial" w:eastAsia="Times New Roman" w:hAnsi="Arial" w:cs="Arial"/>
-          <w:kern w:val="0"/>
-          <w:sz w:val="24"/>
-          <w:szCs w:val="24"/>
-          <w:lang w:eastAsia="pt-BR"/>
-          <w14:ligatures w14:val="none"/>
-        </w:rPr>
-        <w:t>age</w:t>
-      </w:r>
-      <w:proofErr w:type="gramEnd"/>
-      <w:r>
-        <w:rPr>
-          <w:rFonts w:ascii="Arial" w:eastAsia="Times New Roman" w:hAnsi="Arial" w:cs="Arial"/>
-          <w:kern w:val="0"/>
-          <w:sz w:val="24"/>
-          <w:szCs w:val="24"/>
-          <w:lang w:eastAsia="pt-BR"/>
-          <w14:ligatures w14:val="none"/>
-        </w:rPr>
-        <w:t>: Idade do jogador.</w:t>
+      <w:r>
+        <w:rPr>
+          <w:rFonts w:ascii="Arial" w:eastAsia="Times New Roman" w:hAnsi="Arial" w:cs="Arial"/>
+          <w:kern w:val="0"/>
+          <w:sz w:val="24"/>
+          <w:szCs w:val="24"/>
+          <w:lang w:eastAsia="pt-BR"/>
+          <w14:ligatures w14:val="none"/>
+        </w:rPr>
+        <w:t>age: Idade do jogador.</w:t>
       </w:r>
     </w:p>
     <w:p>
@@ -516,29 +463,16 @@
         </w:rPr>
         <w:t xml:space="preserve">- </w:t>
       </w:r>
-      <w:proofErr w:type="gramStart"/>
-      <w:r>
-        <w:rPr>
-          <w:rFonts w:ascii="Arial" w:eastAsia="Times New Roman" w:hAnsi="Arial" w:cs="Arial"/>
-          <w:kern w:val="0"/>
-          <w:sz w:val="24"/>
-          <w:szCs w:val="24"/>
-          <w:lang w:eastAsia="pt-BR"/>
-          <w14:ligatures w14:val="none"/>
-        </w:rPr>
-        <w:t>hits</w:t>
-      </w:r>
-      <w:proofErr w:type="gramEnd"/>
-      <w:r>
-        <w:rPr>
-          <w:rFonts w:ascii="Arial" w:eastAsia="Times New Roman" w:hAnsi="Arial" w:cs="Arial"/>
-          <w:kern w:val="0"/>
-          <w:sz w:val="24"/>
-          <w:szCs w:val="24"/>
-          <w:lang w:eastAsia="pt-BR"/>
-          <w14:ligatures w14:val="none"/>
-        </w:rPr>
-        <w:t>: Lista de sessões concluídas pelo jogador, cada uma contendo:</w:t>
+      <w:r>
+        <w:rPr>
+          <w:rFonts w:ascii="Arial" w:eastAsia="Times New Roman" w:hAnsi="Arial" w:cs="Arial"/>
+          <w:kern w:val="0"/>
+          <w:sz w:val="24"/>
+          <w:szCs w:val="24"/>
+          <w:lang w:eastAsia="pt-BR"/>
+          <w14:ligatures w14:val="none"/>
+        </w:rPr>
+        <w:t>hits: Lista de sessões concluídas pelo jogador, cada uma contendo:</w:t>
       </w:r>
     </w:p>
     <w:p>
@@ -651,31 +585,7 @@
           <w:lang w:eastAsia="pt-BR"/>
           <w14:ligatures w14:val="none"/>
         </w:rPr>
-        <w:t xml:space="preserve">hit: Lista de tentativas do jogador (True para acerto, </w:t>
-      </w:r>
-      <w:proofErr w:type="gramStart"/>
-      <w:r>
-        <w:rPr>
-          <w:rFonts w:ascii="Arial" w:eastAsia="Times New Roman" w:hAnsi="Arial" w:cs="Arial"/>
-          <w:kern w:val="0"/>
-          <w:sz w:val="24"/>
-          <w:szCs w:val="24"/>
-          <w:lang w:eastAsia="pt-BR"/>
-          <w14:ligatures w14:val="none"/>
-        </w:rPr>
-        <w:t>False</w:t>
-      </w:r>
-      <w:proofErr w:type="gramEnd"/>
-      <w:r>
-        <w:rPr>
-          <w:rFonts w:ascii="Arial" w:eastAsia="Times New Roman" w:hAnsi="Arial" w:cs="Arial"/>
-          <w:kern w:val="0"/>
-          <w:sz w:val="24"/>
-          <w:szCs w:val="24"/>
-          <w:lang w:eastAsia="pt-BR"/>
-          <w14:ligatures w14:val="none"/>
-        </w:rPr>
-        <w:t xml:space="preserve"> para erro).</w:t>
+        <w:t>hit: Lista de tentativas do jogador (True para acerto, False para erro).</w:t>
       </w:r>
     </w:p>
     <w:p>
@@ -728,7 +638,6 @@
         <w:rPr>
           <w:rFonts w:ascii="Arial" w:hAnsi="Arial" w:cs="Arial"/>
         </w:rPr>
-        <w:lastRenderedPageBreak/>
         <w:t>3-</w:t>
       </w:r>
       <w:r>
@@ -768,6 +677,7 @@
           <w:lang w:eastAsia="pt-BR"/>
           <w14:ligatures w14:val="none"/>
         </w:rPr>
+        <w:lastRenderedPageBreak/>
         <w:t xml:space="preserve">- </w:t>
       </w:r>
       <w:r>
@@ -937,18 +847,7 @@
           <w:lang w:eastAsia="pt-BR"/>
           <w14:ligatures w14:val="none"/>
         </w:rPr>
-        <w:t xml:space="preserve">4- </w:t>
-      </w:r>
-      <w:r>
-        <w:rPr>
-          <w:rFonts w:ascii="Arial" w:eastAsia="Times New Roman" w:hAnsi="Arial" w:cs="Arial"/>
-          <w:kern w:val="0"/>
-          <w:sz w:val="24"/>
-          <w:szCs w:val="24"/>
-          <w:lang w:eastAsia="pt-BR"/>
-          <w14:ligatures w14:val="none"/>
-        </w:rPr>
-        <w:t>Exemplo de Análise:</w:t>
+        <w:t>4- Exemplo de Análise:</w:t>
       </w:r>
     </w:p>
     <w:p>
@@ -1114,71 +1013,26 @@
     <w:p>
       <w:pPr>
         <w:spacing w:before="100" w:beforeAutospacing="1" w:after="100" w:afterAutospacing="1" w:line="240" w:lineRule="auto"/>
-        <w:rPr>
-          <w:rFonts w:ascii="Arial" w:eastAsia="Times New Roman" w:hAnsi="Arial" w:cs="Arial"/>
-          <w:kern w:val="0"/>
-          <w:sz w:val="24"/>
-          <w:szCs w:val="24"/>
-          <w:lang w:eastAsia="pt-BR"/>
-          <w14:ligatures w14:val="none"/>
-        </w:rPr>
-      </w:pPr>
-      <w:r>
-        <w:rPr>
-          <w:rFonts w:ascii="Arial" w:eastAsia="Times New Roman" w:hAnsi="Arial" w:cs="Arial"/>
-          <w:kern w:val="0"/>
-          <w:sz w:val="24"/>
-          <w:szCs w:val="24"/>
-          <w:lang w:eastAsia="pt-BR"/>
-          <w14:ligatures w14:val="none"/>
-        </w:rPr>
-        <w:t>5-</w:t>
-      </w:r>
-      <w:r>
-        <w:rPr>
-          <w:rFonts w:ascii="Arial" w:eastAsia="Times New Roman" w:hAnsi="Arial" w:cs="Arial"/>
-          <w:kern w:val="0"/>
-          <w:sz w:val="24"/>
-          <w:szCs w:val="24"/>
-          <w:lang w:eastAsia="pt-BR"/>
-          <w14:ligatures w14:val="none"/>
-        </w:rPr>
-        <w:t xml:space="preserve"> </w:t>
-      </w:r>
-      <w:r>
-        <w:rPr>
-          <w:rFonts w:ascii="Arial" w:eastAsia="Times New Roman" w:hAnsi="Arial" w:cs="Arial"/>
-          <w:kern w:val="0"/>
-          <w:sz w:val="24"/>
-          <w:szCs w:val="24"/>
-          <w:lang w:eastAsia="pt-BR"/>
-          <w14:ligatures w14:val="none"/>
-        </w:rPr>
-        <w:t>Avaliação e Feedback:</w:t>
-      </w:r>
-    </w:p>
-    <w:p>
-      <w:pPr>
-        <w:spacing w:before="100" w:beforeAutospacing="1" w:after="100" w:afterAutospacing="1" w:line="240" w:lineRule="auto"/>
-        <w:ind w:left="720"/>
-        <w:rPr>
-          <w:rFonts w:ascii="Arial" w:eastAsia="Times New Roman" w:hAnsi="Arial" w:cs="Arial"/>
-          <w:kern w:val="0"/>
-          <w:sz w:val="24"/>
-          <w:szCs w:val="24"/>
-          <w:lang w:eastAsia="pt-BR"/>
-          <w14:ligatures w14:val="none"/>
-        </w:rPr>
-      </w:pPr>
-      <w:r>
-        <w:rPr>
-          <w:rFonts w:ascii="Arial" w:eastAsia="Times New Roman" w:hAnsi="Arial" w:cs="Arial"/>
-          <w:kern w:val="0"/>
-          <w:sz w:val="24"/>
-          <w:szCs w:val="24"/>
-          <w:lang w:eastAsia="pt-BR"/>
-          <w14:ligatures w14:val="none"/>
-        </w:rPr>
+        <w:ind w:left="708"/>
+        <w:rPr>
+          <w:rFonts w:ascii="Arial" w:eastAsia="Times New Roman" w:hAnsi="Arial" w:cs="Arial"/>
+          <w:kern w:val="0"/>
+          <w:sz w:val="24"/>
+          <w:szCs w:val="24"/>
+          <w:lang w:eastAsia="pt-BR"/>
+          <w14:ligatures w14:val="none"/>
+        </w:rPr>
+      </w:pPr>
+      <w:r>
+        <w:rPr>
+          <w:rFonts w:ascii="Arial" w:eastAsia="Times New Roman" w:hAnsi="Arial" w:cs="Arial"/>
+          <w:kern w:val="0"/>
+          <w:sz w:val="24"/>
+          <w:szCs w:val="24"/>
+          <w:lang w:eastAsia="pt-BR"/>
+          <w14:ligatures w14:val="none"/>
+        </w:rPr>
+        <w:tab/>
         <w:t xml:space="preserve">- </w:t>
       </w:r>
       <w:r>
@@ -1190,44 +1044,66 @@
           <w:lang w:eastAsia="pt-BR"/>
           <w14:ligatures w14:val="none"/>
         </w:rPr>
-        <w:t>Com base nos dados coletados, ofereça feedbacks específicos e construtivos ao aluno e aos responsáveis, destacando áreas de sucesso e oportunidades de melhoria.</w:t>
-      </w:r>
-    </w:p>
-    <w:p>
-      <w:pPr>
-        <w:spacing w:before="100" w:beforeAutospacing="1" w:after="100" w:afterAutospacing="1" w:line="240" w:lineRule="auto"/>
-        <w:ind w:left="720"/>
-        <w:rPr>
-          <w:rFonts w:ascii="Arial" w:eastAsia="Times New Roman" w:hAnsi="Arial" w:cs="Arial"/>
-          <w:kern w:val="0"/>
-          <w:sz w:val="24"/>
-          <w:szCs w:val="24"/>
-          <w:lang w:eastAsia="pt-BR"/>
-          <w14:ligatures w14:val="none"/>
-        </w:rPr>
-      </w:pPr>
-      <w:r>
-        <w:rPr>
-          <w:rFonts w:ascii="Arial" w:eastAsia="Times New Roman" w:hAnsi="Arial" w:cs="Arial"/>
-          <w:kern w:val="0"/>
-          <w:sz w:val="24"/>
-          <w:szCs w:val="24"/>
-          <w:lang w:eastAsia="pt-BR"/>
-          <w14:ligatures w14:val="none"/>
-        </w:rPr>
-        <w:t xml:space="preserve">- </w:t>
-      </w:r>
-      <w:r>
-        <w:rPr>
-          <w:rFonts w:ascii="Arial" w:eastAsia="Times New Roman" w:hAnsi="Arial" w:cs="Arial"/>
-          <w:kern w:val="0"/>
-          <w:sz w:val="24"/>
-          <w:szCs w:val="24"/>
-          <w:lang w:eastAsia="pt-BR"/>
-          <w14:ligatures w14:val="none"/>
-        </w:rPr>
-        <w:t>Sugira estratégias para aumentar a fluência matemática, como revisão frequente das tabuadas menos dominadas ou prática adicional de problemas similares.</w:t>
-      </w:r>
+        <w:t xml:space="preserve">Seja </w:t>
+      </w:r>
+      <w:r>
+        <w:rPr>
+          <w:rFonts w:ascii="Arial" w:eastAsia="Times New Roman" w:hAnsi="Arial" w:cs="Arial"/>
+          <w:kern w:val="0"/>
+          <w:sz w:val="24"/>
+          <w:szCs w:val="24"/>
+          <w:lang w:eastAsia="pt-BR"/>
+          <w14:ligatures w14:val="none"/>
+        </w:rPr>
+        <w:t>criterioso,</w:t>
+      </w:r>
+      <w:r>
+        <w:rPr>
+          <w:rFonts w:ascii="Arial" w:eastAsia="Times New Roman" w:hAnsi="Arial" w:cs="Arial"/>
+          <w:kern w:val="0"/>
+          <w:sz w:val="24"/>
+          <w:szCs w:val="24"/>
+          <w:lang w:eastAsia="pt-BR"/>
+          <w14:ligatures w14:val="none"/>
+        </w:rPr>
+        <w:t xml:space="preserve"> mas entenda que são crianças aprendendo a tabuada, então a análise deve ser muito bem feita e com empatia</w:t>
+      </w:r>
+      <w:r>
+        <w:rPr>
+          <w:rFonts w:ascii="Arial" w:eastAsia="Times New Roman" w:hAnsi="Arial" w:cs="Arial"/>
+          <w:kern w:val="0"/>
+          <w:sz w:val="24"/>
+          <w:szCs w:val="24"/>
+          <w:lang w:eastAsia="pt-BR"/>
+          <w14:ligatures w14:val="none"/>
+        </w:rPr>
+        <w:t>, a precisão tem um peso maior, velocidade quanto menor melhor entenda que as crianças tem um certo limite de tempo de resposta, e a persistência se acertar de primeira, segunda ou terceira tentativa irá ser importante também</w:t>
+      </w:r>
+      <w:r>
+        <w:rPr>
+          <w:rFonts w:ascii="Arial" w:eastAsia="Times New Roman" w:hAnsi="Arial" w:cs="Arial"/>
+          <w:kern w:val="0"/>
+          <w:sz w:val="24"/>
+          <w:szCs w:val="24"/>
+          <w:lang w:eastAsia="pt-BR"/>
+          <w14:ligatures w14:val="none"/>
+        </w:rPr>
+        <w:t>.</w:t>
+      </w:r>
+    </w:p>
+    <w:p>
+      <w:pPr>
+        <w:spacing w:before="100" w:beforeAutospacing="1" w:after="100" w:afterAutospacing="1" w:line="240" w:lineRule="auto"/>
+        <w:ind w:left="720"/>
+        <w:rPr>
+          <w:rFonts w:ascii="Arial" w:eastAsia="Times New Roman" w:hAnsi="Arial" w:cs="Arial"/>
+          <w:kern w:val="0"/>
+          <w:sz w:val="24"/>
+          <w:szCs w:val="24"/>
+          <w:lang w:eastAsia="pt-BR"/>
+          <w14:ligatures w14:val="none"/>
+        </w:rPr>
+      </w:pPr>
       <w:r>
         <w:rPr>
           <w:rFonts w:ascii="Arial" w:eastAsia="Times New Roman" w:hAnsi="Arial" w:cs="Arial"/>
@@ -1254,6 +1130,66 @@
     <w:p>
       <w:pPr>
         <w:spacing w:before="100" w:beforeAutospacing="1" w:after="100" w:afterAutospacing="1" w:line="240" w:lineRule="auto"/>
+        <w:rPr>
+          <w:rFonts w:ascii="Arial" w:eastAsia="Times New Roman" w:hAnsi="Arial" w:cs="Arial"/>
+          <w:kern w:val="0"/>
+          <w:sz w:val="24"/>
+          <w:szCs w:val="24"/>
+          <w:lang w:eastAsia="pt-BR"/>
+          <w14:ligatures w14:val="none"/>
+        </w:rPr>
+      </w:pPr>
+      <w:r>
+        <w:rPr>
+          <w:rFonts w:ascii="Arial" w:eastAsia="Times New Roman" w:hAnsi="Arial" w:cs="Arial"/>
+          <w:kern w:val="0"/>
+          <w:sz w:val="24"/>
+          <w:szCs w:val="24"/>
+          <w:lang w:eastAsia="pt-BR"/>
+          <w14:ligatures w14:val="none"/>
+        </w:rPr>
+        <w:t>5</w:t>
+      </w:r>
+      <w:r>
+        <w:rPr>
+          <w:rFonts w:ascii="Arial" w:eastAsia="Times New Roman" w:hAnsi="Arial" w:cs="Arial"/>
+          <w:kern w:val="0"/>
+          <w:sz w:val="24"/>
+          <w:szCs w:val="24"/>
+          <w:lang w:eastAsia="pt-BR"/>
+          <w14:ligatures w14:val="none"/>
+        </w:rPr>
+        <w:t>- Retorno da análise</w:t>
+      </w:r>
+    </w:p>
+    <w:p>
+      <w:pPr>
+        <w:spacing w:before="100" w:beforeAutospacing="1" w:after="100" w:afterAutospacing="1" w:line="240" w:lineRule="auto"/>
+        <w:ind w:left="720"/>
+        <w:rPr>
+          <w:rFonts w:ascii="Arial" w:eastAsia="Times New Roman" w:hAnsi="Arial" w:cs="Arial"/>
+          <w:kern w:val="0"/>
+          <w:sz w:val="24"/>
+          <w:szCs w:val="24"/>
+          <w:lang w:eastAsia="pt-BR"/>
+          <w14:ligatures w14:val="none"/>
+        </w:rPr>
+      </w:pPr>
+      <w:r>
+        <w:rPr>
+          <w:rFonts w:ascii="Arial" w:eastAsia="Times New Roman" w:hAnsi="Arial" w:cs="Arial"/>
+          <w:kern w:val="0"/>
+          <w:sz w:val="24"/>
+          <w:szCs w:val="24"/>
+          <w:lang w:eastAsia="pt-BR"/>
+          <w14:ligatures w14:val="none"/>
+        </w:rPr>
+        <w:t>Esse é um exemplo de json recebido</w:t>
+      </w:r>
+    </w:p>
+    <w:p>
+      <w:pPr>
+        <w:spacing w:before="100" w:beforeAutospacing="1" w:after="100" w:afterAutospacing="1" w:line="240" w:lineRule="auto"/>
         <w:ind w:left="720"/>
         <w:rPr>
           <w:rFonts w:ascii="Arial" w:eastAsia="Times New Roman" w:hAnsi="Arial" w:cs="Arial"/>
@@ -1274,56 +1210,6 @@
           <w14:ligatures w14:val="none"/>
         </w:rPr>
         <w:lastRenderedPageBreak/>
-        <w:t>6- Retorno da análise</w:t>
-      </w:r>
-    </w:p>
-    <w:p>
-      <w:pPr>
-        <w:spacing w:before="100" w:beforeAutospacing="1" w:after="100" w:afterAutospacing="1" w:line="240" w:lineRule="auto"/>
-        <w:ind w:left="720"/>
-        <w:rPr>
-          <w:rFonts w:ascii="Arial" w:eastAsia="Times New Roman" w:hAnsi="Arial" w:cs="Arial"/>
-          <w:kern w:val="0"/>
-          <w:sz w:val="24"/>
-          <w:szCs w:val="24"/>
-          <w:lang w:eastAsia="pt-BR"/>
-          <w14:ligatures w14:val="none"/>
-        </w:rPr>
-      </w:pPr>
-      <w:r>
-        <w:rPr>
-          <w:rFonts w:ascii="Arial" w:eastAsia="Times New Roman" w:hAnsi="Arial" w:cs="Arial"/>
-          <w:kern w:val="0"/>
-          <w:sz w:val="24"/>
-          <w:szCs w:val="24"/>
-          <w:lang w:eastAsia="pt-BR"/>
-          <w14:ligatures w14:val="none"/>
-        </w:rPr>
-        <w:t>Esse é um exemplo de json recebido</w:t>
-      </w:r>
-    </w:p>
-    <w:p>
-      <w:pPr>
-        <w:spacing w:before="100" w:beforeAutospacing="1" w:after="100" w:afterAutospacing="1" w:line="240" w:lineRule="auto"/>
-        <w:ind w:left="720"/>
-        <w:rPr>
-          <w:rFonts w:ascii="Arial" w:eastAsia="Times New Roman" w:hAnsi="Arial" w:cs="Arial"/>
-          <w:kern w:val="0"/>
-          <w:sz w:val="24"/>
-          <w:szCs w:val="24"/>
-          <w:lang w:eastAsia="pt-BR"/>
-          <w14:ligatures w14:val="none"/>
-        </w:rPr>
-      </w:pPr>
-      <w:r>
-        <w:rPr>
-          <w:rFonts w:ascii="Arial" w:eastAsia="Times New Roman" w:hAnsi="Arial" w:cs="Arial"/>
-          <w:kern w:val="0"/>
-          <w:sz w:val="24"/>
-          <w:szCs w:val="24"/>
-          <w:lang w:eastAsia="pt-BR"/>
-          <w14:ligatures w14:val="none"/>
-        </w:rPr>
         <w:t>{</w:t>
       </w:r>
     </w:p>
@@ -1734,29 +1620,16 @@
         <w:t>"hit": [</w:t>
       </w:r>
       <w:proofErr w:type="spellStart"/>
-      <w:proofErr w:type="gramStart"/>
-      <w:r>
-        <w:rPr>
-          <w:rFonts w:ascii="Arial" w:eastAsia="Times New Roman" w:hAnsi="Arial" w:cs="Arial"/>
-          <w:kern w:val="0"/>
-          <w:sz w:val="24"/>
-          <w:szCs w:val="24"/>
-          <w:lang w:eastAsia="pt-BR"/>
-          <w14:ligatures w14:val="none"/>
-        </w:rPr>
-        <w:t>false,false</w:t>
-      </w:r>
-      <w:proofErr w:type="gramEnd"/>
-      <w:r>
-        <w:rPr>
-          <w:rFonts w:ascii="Arial" w:eastAsia="Times New Roman" w:hAnsi="Arial" w:cs="Arial"/>
-          <w:kern w:val="0"/>
-          <w:sz w:val="24"/>
-          <w:szCs w:val="24"/>
-          <w:lang w:eastAsia="pt-BR"/>
-          <w14:ligatures w14:val="none"/>
-        </w:rPr>
-        <w:t>,true</w:t>
+      <w:r>
+        <w:rPr>
+          <w:rFonts w:ascii="Arial" w:eastAsia="Times New Roman" w:hAnsi="Arial" w:cs="Arial"/>
+          <w:kern w:val="0"/>
+          <w:sz w:val="24"/>
+          <w:szCs w:val="24"/>
+          <w:lang w:eastAsia="pt-BR"/>
+          <w14:ligatures w14:val="none"/>
+        </w:rPr>
+        <w:t>false,false,true</w:t>
       </w:r>
       <w:proofErr w:type="spellEnd"/>
       <w:r>
@@ -2109,7 +1982,6 @@
         <w:t>"hit": [</w:t>
       </w:r>
       <w:proofErr w:type="spellStart"/>
-      <w:proofErr w:type="gramStart"/>
       <w:r>
         <w:rPr>
           <w:rFonts w:ascii="Arial" w:eastAsia="Times New Roman" w:hAnsi="Arial" w:cs="Arial"/>
@@ -2122,7 +1994,6 @@
         <w:t>false,true</w:t>
       </w:r>
       <w:proofErr w:type="spellEnd"/>
-      <w:proofErr w:type="gramEnd"/>
       <w:r>
         <w:rPr>
           <w:rFonts w:ascii="Arial" w:eastAsia="Times New Roman" w:hAnsi="Arial" w:cs="Arial"/>
@@ -2307,89 +2178,100 @@
           <w:lang w:eastAsia="pt-BR"/>
           <w14:ligatures w14:val="none"/>
         </w:rPr>
+        <w:t xml:space="preserve">Quero que adicione um elemento chamado </w:t>
+      </w:r>
+      <w:proofErr w:type="spellStart"/>
+      <w:r>
+        <w:rPr>
+          <w:rFonts w:ascii="Arial" w:eastAsia="Times New Roman" w:hAnsi="Arial" w:cs="Arial"/>
+          <w:kern w:val="0"/>
+          <w:sz w:val="24"/>
+          <w:szCs w:val="24"/>
+          <w:lang w:eastAsia="pt-BR"/>
+          <w14:ligatures w14:val="none"/>
+        </w:rPr>
+        <w:t>result</w:t>
+      </w:r>
+      <w:proofErr w:type="spellEnd"/>
+      <w:r>
+        <w:rPr>
+          <w:rFonts w:ascii="Arial" w:eastAsia="Times New Roman" w:hAnsi="Arial" w:cs="Arial"/>
+          <w:kern w:val="0"/>
+          <w:sz w:val="24"/>
+          <w:szCs w:val="24"/>
+          <w:lang w:eastAsia="pt-BR"/>
+          <w14:ligatures w14:val="none"/>
+        </w:rPr>
+        <w:t xml:space="preserve"> com um texto padrão podendo ser “</w:t>
+      </w:r>
+      <w:r>
+        <w:rPr>
+          <w:rFonts w:ascii="Arial" w:eastAsia="Times New Roman" w:hAnsi="Arial" w:cs="Arial"/>
+          <w:kern w:val="0"/>
+          <w:sz w:val="24"/>
+          <w:szCs w:val="24"/>
+          <w:lang w:eastAsia="pt-BR"/>
+          <w14:ligatures w14:val="none"/>
+        </w:rPr>
+        <w:t>Bom desempenho</w:t>
+      </w:r>
+      <w:r>
+        <w:rPr>
+          <w:rFonts w:ascii="Arial" w:eastAsia="Times New Roman" w:hAnsi="Arial" w:cs="Arial"/>
+          <w:kern w:val="0"/>
+          <w:sz w:val="24"/>
+          <w:szCs w:val="24"/>
+          <w:lang w:eastAsia="pt-BR"/>
+          <w14:ligatures w14:val="none"/>
+        </w:rPr>
+        <w:t>”</w:t>
+      </w:r>
+      <w:r>
+        <w:rPr>
+          <w:rFonts w:ascii="Arial" w:eastAsia="Times New Roman" w:hAnsi="Arial" w:cs="Arial"/>
+          <w:kern w:val="0"/>
+          <w:sz w:val="24"/>
+          <w:szCs w:val="24"/>
+          <w:lang w:eastAsia="pt-BR"/>
+          <w14:ligatures w14:val="none"/>
+        </w:rPr>
+        <w:t xml:space="preserve"> ou “Baixo desempenho”</w:t>
+      </w:r>
+      <w:r>
+        <w:rPr>
+          <w:rFonts w:ascii="Arial" w:eastAsia="Times New Roman" w:hAnsi="Arial" w:cs="Arial"/>
+          <w:kern w:val="0"/>
+          <w:sz w:val="24"/>
+          <w:szCs w:val="24"/>
+          <w:lang w:eastAsia="pt-BR"/>
+          <w14:ligatures w14:val="none"/>
+        </w:rPr>
+        <w:t xml:space="preserve">. </w:t>
+      </w:r>
+    </w:p>
+    <w:p>
+      <w:pPr>
+        <w:spacing w:before="100" w:beforeAutospacing="1" w:after="100" w:afterAutospacing="1" w:line="240" w:lineRule="auto"/>
+        <w:ind w:left="720"/>
+        <w:rPr>
+          <w:rFonts w:ascii="Arial" w:eastAsia="Times New Roman" w:hAnsi="Arial" w:cs="Arial"/>
+          <w:kern w:val="0"/>
+          <w:sz w:val="24"/>
+          <w:szCs w:val="24"/>
+          <w:lang w:eastAsia="pt-BR"/>
+          <w14:ligatures w14:val="none"/>
+        </w:rPr>
+      </w:pPr>
+      <w:r>
+        <w:rPr>
+          <w:rFonts w:ascii="Arial" w:eastAsia="Times New Roman" w:hAnsi="Arial" w:cs="Arial"/>
+          <w:kern w:val="0"/>
+          <w:sz w:val="24"/>
+          <w:szCs w:val="24"/>
+          <w:lang w:eastAsia="pt-BR"/>
+          <w14:ligatures w14:val="none"/>
+        </w:rPr>
         <w:lastRenderedPageBreak/>
-        <w:t xml:space="preserve">Quero que adicione um elemento chamado </w:t>
-      </w:r>
-      <w:proofErr w:type="spellStart"/>
-      <w:r>
-        <w:rPr>
-          <w:rFonts w:ascii="Arial" w:eastAsia="Times New Roman" w:hAnsi="Arial" w:cs="Arial"/>
-          <w:kern w:val="0"/>
-          <w:sz w:val="24"/>
-          <w:szCs w:val="24"/>
-          <w:lang w:eastAsia="pt-BR"/>
-          <w14:ligatures w14:val="none"/>
-        </w:rPr>
-        <w:t>result</w:t>
-      </w:r>
-      <w:proofErr w:type="spellEnd"/>
-      <w:r>
-        <w:rPr>
-          <w:rFonts w:ascii="Arial" w:eastAsia="Times New Roman" w:hAnsi="Arial" w:cs="Arial"/>
-          <w:kern w:val="0"/>
-          <w:sz w:val="24"/>
-          <w:szCs w:val="24"/>
-          <w:lang w:eastAsia="pt-BR"/>
-          <w14:ligatures w14:val="none"/>
-        </w:rPr>
-        <w:t xml:space="preserve"> com um texto padrão podendo ser “</w:t>
-      </w:r>
-      <w:r>
-        <w:rPr>
-          <w:rFonts w:ascii="Arial" w:eastAsia="Times New Roman" w:hAnsi="Arial" w:cs="Arial"/>
-          <w:kern w:val="0"/>
-          <w:sz w:val="24"/>
-          <w:szCs w:val="24"/>
-          <w:lang w:eastAsia="pt-BR"/>
-          <w14:ligatures w14:val="none"/>
-        </w:rPr>
-        <w:t>Bom desempenho</w:t>
-      </w:r>
-      <w:r>
-        <w:rPr>
-          <w:rFonts w:ascii="Arial" w:eastAsia="Times New Roman" w:hAnsi="Arial" w:cs="Arial"/>
-          <w:kern w:val="0"/>
-          <w:sz w:val="24"/>
-          <w:szCs w:val="24"/>
-          <w:lang w:eastAsia="pt-BR"/>
-          <w14:ligatures w14:val="none"/>
-        </w:rPr>
-        <w:t>”</w:t>
-      </w:r>
-      <w:r>
-        <w:rPr>
-          <w:rFonts w:ascii="Arial" w:eastAsia="Times New Roman" w:hAnsi="Arial" w:cs="Arial"/>
-          <w:kern w:val="0"/>
-          <w:sz w:val="24"/>
-          <w:szCs w:val="24"/>
-          <w:lang w:eastAsia="pt-BR"/>
-          <w14:ligatures w14:val="none"/>
-        </w:rPr>
-        <w:t xml:space="preserve"> ou “Baixo desempenho”</w:t>
-      </w:r>
-    </w:p>
-    <w:p>
-      <w:pPr>
-        <w:spacing w:before="100" w:beforeAutospacing="1" w:after="100" w:afterAutospacing="1" w:line="240" w:lineRule="auto"/>
-        <w:ind w:left="720"/>
-        <w:rPr>
-          <w:rFonts w:ascii="Arial" w:eastAsia="Times New Roman" w:hAnsi="Arial" w:cs="Arial"/>
-          <w:kern w:val="0"/>
-          <w:sz w:val="24"/>
-          <w:szCs w:val="24"/>
-          <w:lang w:eastAsia="pt-BR"/>
-          <w14:ligatures w14:val="none"/>
-        </w:rPr>
-      </w:pPr>
-      <w:r>
-        <w:rPr>
-          <w:rFonts w:ascii="Arial" w:eastAsia="Times New Roman" w:hAnsi="Arial" w:cs="Arial"/>
-          <w:kern w:val="0"/>
-          <w:sz w:val="24"/>
-          <w:szCs w:val="24"/>
-          <w:lang w:eastAsia="pt-BR"/>
-          <w14:ligatures w14:val="none"/>
-        </w:rPr>
         <w:t>Mas faça isso realmente analisando se o usuário está evoluindo ou tendo dificuldades</w:t>
       </w:r>
     </w:p>
@@ -2848,29 +2730,16 @@
         <w:t>"hit": [</w:t>
       </w:r>
       <w:proofErr w:type="spellStart"/>
-      <w:proofErr w:type="gramStart"/>
-      <w:r>
-        <w:rPr>
-          <w:rFonts w:ascii="Arial" w:eastAsia="Times New Roman" w:hAnsi="Arial" w:cs="Arial"/>
-          <w:kern w:val="0"/>
-          <w:sz w:val="24"/>
-          <w:szCs w:val="24"/>
-          <w:lang w:eastAsia="pt-BR"/>
-          <w14:ligatures w14:val="none"/>
-        </w:rPr>
-        <w:t>false,false</w:t>
-      </w:r>
-      <w:proofErr w:type="gramEnd"/>
-      <w:r>
-        <w:rPr>
-          <w:rFonts w:ascii="Arial" w:eastAsia="Times New Roman" w:hAnsi="Arial" w:cs="Arial"/>
-          <w:kern w:val="0"/>
-          <w:sz w:val="24"/>
-          <w:szCs w:val="24"/>
-          <w:lang w:eastAsia="pt-BR"/>
-          <w14:ligatures w14:val="none"/>
-        </w:rPr>
-        <w:t>,true</w:t>
+      <w:r>
+        <w:rPr>
+          <w:rFonts w:ascii="Arial" w:eastAsia="Times New Roman" w:hAnsi="Arial" w:cs="Arial"/>
+          <w:kern w:val="0"/>
+          <w:sz w:val="24"/>
+          <w:szCs w:val="24"/>
+          <w:lang w:eastAsia="pt-BR"/>
+          <w14:ligatures w14:val="none"/>
+        </w:rPr>
+        <w:t>false,false,true</w:t>
       </w:r>
       <w:proofErr w:type="spellEnd"/>
       <w:r>
@@ -3272,7 +3141,6 @@
         <w:t>"hit": [</w:t>
       </w:r>
       <w:proofErr w:type="spellStart"/>
-      <w:proofErr w:type="gramStart"/>
       <w:r>
         <w:rPr>
           <w:rFonts w:ascii="Arial" w:eastAsia="Times New Roman" w:hAnsi="Arial" w:cs="Arial"/>
@@ -3285,7 +3153,6 @@
         <w:t>false,true</w:t>
       </w:r>
       <w:proofErr w:type="spellEnd"/>
-      <w:proofErr w:type="gramEnd"/>
       <w:r>
         <w:rPr>
           <w:rFonts w:ascii="Arial" w:eastAsia="Times New Roman" w:hAnsi="Arial" w:cs="Arial"/>
@@ -3417,19 +3284,141 @@
           <w:lang w:eastAsia="pt-BR"/>
           <w14:ligatures w14:val="none"/>
         </w:rPr>
+        <w:tab/>
+      </w:r>
+      <w:r>
+        <w:rPr>
+          <w:rFonts w:ascii="Arial" w:eastAsia="Times New Roman" w:hAnsi="Arial" w:cs="Arial"/>
+          <w:kern w:val="0"/>
+          <w:sz w:val="24"/>
+          <w:szCs w:val="24"/>
+          <w:lang w:eastAsia="pt-BR"/>
+          <w14:ligatures w14:val="none"/>
+        </w:rPr>
+        <w:tab/>
+        <w:t>}</w:t>
+      </w:r>
+    </w:p>
+    <w:p>
+      <w:pPr>
+        <w:spacing w:before="100" w:beforeAutospacing="1" w:after="100" w:afterAutospacing="1" w:line="240" w:lineRule="auto"/>
+        <w:ind w:left="720"/>
+        <w:rPr>
+          <w:rFonts w:ascii="Arial" w:eastAsia="Times New Roman" w:hAnsi="Arial" w:cs="Arial"/>
+          <w:kern w:val="0"/>
+          <w:sz w:val="24"/>
+          <w:szCs w:val="24"/>
+          <w:lang w:eastAsia="pt-BR"/>
+          <w14:ligatures w14:val="none"/>
+        </w:rPr>
+      </w:pPr>
+      <w:r>
+        <w:rPr>
+          <w:rFonts w:ascii="Arial" w:eastAsia="Times New Roman" w:hAnsi="Arial" w:cs="Arial"/>
+          <w:kern w:val="0"/>
+          <w:sz w:val="24"/>
+          <w:szCs w:val="24"/>
+          <w:lang w:eastAsia="pt-BR"/>
+          <w14:ligatures w14:val="none"/>
+        </w:rPr>
+        <w:tab/>
+        <w:t>]</w:t>
+      </w:r>
+      <w:r>
+        <w:rPr>
+          <w:rFonts w:ascii="Arial" w:eastAsia="Times New Roman" w:hAnsi="Arial" w:cs="Arial"/>
+          <w:kern w:val="0"/>
+          <w:sz w:val="24"/>
+          <w:szCs w:val="24"/>
+          <w:lang w:eastAsia="pt-BR"/>
+          <w14:ligatures w14:val="none"/>
+        </w:rPr>
+        <w:t>,</w:t>
+      </w:r>
+    </w:p>
+    <w:p>
+      <w:pPr>
+        <w:spacing w:before="100" w:beforeAutospacing="1" w:after="100" w:afterAutospacing="1" w:line="240" w:lineRule="auto"/>
+        <w:ind w:left="720"/>
+        <w:rPr>
+          <w:rFonts w:ascii="Arial" w:eastAsia="Times New Roman" w:hAnsi="Arial" w:cs="Arial"/>
+          <w:kern w:val="0"/>
+          <w:sz w:val="24"/>
+          <w:szCs w:val="24"/>
+          <w:lang w:eastAsia="pt-BR"/>
+          <w14:ligatures w14:val="none"/>
+        </w:rPr>
+      </w:pPr>
+      <w:r>
+        <w:rPr>
+          <w:rFonts w:ascii="Arial" w:eastAsia="Times New Roman" w:hAnsi="Arial" w:cs="Arial"/>
+          <w:kern w:val="0"/>
+          <w:sz w:val="24"/>
+          <w:szCs w:val="24"/>
+          <w:lang w:eastAsia="pt-BR"/>
+          <w14:ligatures w14:val="none"/>
+        </w:rPr>
         <w:lastRenderedPageBreak/>
-        <w:tab/>
-      </w:r>
-      <w:r>
-        <w:rPr>
-          <w:rFonts w:ascii="Arial" w:eastAsia="Times New Roman" w:hAnsi="Arial" w:cs="Arial"/>
-          <w:kern w:val="0"/>
-          <w:sz w:val="24"/>
-          <w:szCs w:val="24"/>
-          <w:lang w:eastAsia="pt-BR"/>
-          <w14:ligatures w14:val="none"/>
-        </w:rPr>
-        <w:tab/>
+        <w:t>“</w:t>
+      </w:r>
+      <w:proofErr w:type="spellStart"/>
+      <w:r>
+        <w:rPr>
+          <w:rFonts w:ascii="Arial" w:eastAsia="Times New Roman" w:hAnsi="Arial" w:cs="Arial"/>
+          <w:kern w:val="0"/>
+          <w:sz w:val="24"/>
+          <w:szCs w:val="24"/>
+          <w:lang w:eastAsia="pt-BR"/>
+          <w14:ligatures w14:val="none"/>
+        </w:rPr>
+        <w:t>resultIA</w:t>
+      </w:r>
+      <w:proofErr w:type="spellEnd"/>
+      <w:r>
+        <w:rPr>
+          <w:rFonts w:ascii="Arial" w:eastAsia="Times New Roman" w:hAnsi="Arial" w:cs="Arial"/>
+          <w:kern w:val="0"/>
+          <w:sz w:val="24"/>
+          <w:szCs w:val="24"/>
+          <w:lang w:eastAsia="pt-BR"/>
+          <w14:ligatures w14:val="none"/>
+        </w:rPr>
+        <w:t xml:space="preserve">”: </w:t>
+      </w:r>
+      <w:r>
+        <w:rPr>
+          <w:rFonts w:ascii="Arial" w:eastAsia="Times New Roman" w:hAnsi="Arial" w:cs="Arial"/>
+          <w:kern w:val="0"/>
+          <w:sz w:val="24"/>
+          <w:szCs w:val="24"/>
+          <w:lang w:eastAsia="pt-BR"/>
+          <w14:ligatures w14:val="none"/>
+        </w:rPr>
+        <w:t>(...)</w:t>
+      </w:r>
+    </w:p>
+    <w:p>
+      <w:pPr>
+        <w:spacing w:before="100" w:beforeAutospacing="1" w:after="100" w:afterAutospacing="1" w:line="240" w:lineRule="auto"/>
+        <w:ind w:left="720"/>
+        <w:rPr>
+          <w:rFonts w:ascii="Arial" w:eastAsia="Times New Roman" w:hAnsi="Arial" w:cs="Arial"/>
+          <w:kern w:val="0"/>
+          <w:sz w:val="24"/>
+          <w:szCs w:val="24"/>
+          <w:lang w:eastAsia="pt-BR"/>
+          <w14:ligatures w14:val="none"/>
+        </w:rPr>
+      </w:pPr>
+      <w:r>
+        <w:rPr>
+          <w:rFonts w:ascii="Arial" w:eastAsia="Times New Roman" w:hAnsi="Arial" w:cs="Arial"/>
+          <w:kern w:val="0"/>
+          <w:sz w:val="24"/>
+          <w:szCs w:val="24"/>
+          <w:lang w:eastAsia="pt-BR"/>
+          <w14:ligatures w14:val="none"/>
+        </w:rPr>
         <w:t>}</w:t>
       </w:r>
     </w:p>
@@ -3446,42 +3435,193 @@
           <w14:ligatures w14:val="none"/>
         </w:rPr>
       </w:pPr>
-      <w:r>
-        <w:rPr>
-          <w:rFonts w:ascii="Arial" w:eastAsia="Times New Roman" w:hAnsi="Arial" w:cs="Arial"/>
-          <w:kern w:val="0"/>
-          <w:sz w:val="24"/>
-          <w:szCs w:val="24"/>
-          <w:lang w:eastAsia="pt-BR"/>
-          <w14:ligatures w14:val="none"/>
-        </w:rPr>
-        <w:tab/>
-        <w:t>]</w:t>
-      </w:r>
-    </w:p>
-    <w:p>
-      <w:pPr>
-        <w:spacing w:before="100" w:beforeAutospacing="1" w:after="100" w:afterAutospacing="1" w:line="240" w:lineRule="auto"/>
-        <w:ind w:left="720"/>
-        <w:rPr>
-          <w:rFonts w:ascii="Arial" w:eastAsia="Times New Roman" w:hAnsi="Arial" w:cs="Arial"/>
-          <w:kern w:val="0"/>
-          <w:sz w:val="24"/>
-          <w:szCs w:val="24"/>
-          <w:lang w:eastAsia="pt-BR"/>
-          <w14:ligatures w14:val="none"/>
-        </w:rPr>
-      </w:pPr>
-      <w:r>
-        <w:rPr>
-          <w:rFonts w:ascii="Arial" w:eastAsia="Times New Roman" w:hAnsi="Arial" w:cs="Arial"/>
-          <w:kern w:val="0"/>
-          <w:sz w:val="24"/>
-          <w:szCs w:val="24"/>
-          <w:lang w:eastAsia="pt-BR"/>
-          <w14:ligatures w14:val="none"/>
-        </w:rPr>
-        <w:t>}</w:t>
+    </w:p>
+    <w:p>
+      <w:pPr>
+        <w:spacing w:before="100" w:beforeAutospacing="1" w:after="100" w:afterAutospacing="1" w:line="240" w:lineRule="auto"/>
+        <w:ind w:left="720"/>
+        <w:rPr>
+          <w:rFonts w:ascii="Arial" w:eastAsia="Times New Roman" w:hAnsi="Arial" w:cs="Arial"/>
+          <w:kern w:val="0"/>
+          <w:sz w:val="24"/>
+          <w:szCs w:val="24"/>
+          <w:lang w:eastAsia="pt-BR"/>
+          <w14:ligatures w14:val="none"/>
+        </w:rPr>
+      </w:pPr>
+      <w:r>
+        <w:rPr>
+          <w:rFonts w:ascii="Arial" w:eastAsia="Times New Roman" w:hAnsi="Arial" w:cs="Arial"/>
+          <w:kern w:val="0"/>
+          <w:sz w:val="24"/>
+          <w:szCs w:val="24"/>
+          <w:lang w:eastAsia="pt-BR"/>
+          <w14:ligatures w14:val="none"/>
+        </w:rPr>
+        <w:t xml:space="preserve">O </w:t>
+      </w:r>
+      <w:proofErr w:type="spellStart"/>
+      <w:r>
+        <w:rPr>
+          <w:rFonts w:ascii="Arial" w:eastAsia="Times New Roman" w:hAnsi="Arial" w:cs="Arial"/>
+          <w:kern w:val="0"/>
+          <w:sz w:val="24"/>
+          <w:szCs w:val="24"/>
+          <w:lang w:eastAsia="pt-BR"/>
+          <w14:ligatures w14:val="none"/>
+        </w:rPr>
+        <w:t>resultIA</w:t>
+      </w:r>
+      <w:proofErr w:type="spellEnd"/>
+      <w:r>
+        <w:rPr>
+          <w:rFonts w:ascii="Arial" w:eastAsia="Times New Roman" w:hAnsi="Arial" w:cs="Arial"/>
+          <w:kern w:val="0"/>
+          <w:sz w:val="24"/>
+          <w:szCs w:val="24"/>
+          <w:lang w:eastAsia="pt-BR"/>
+          <w14:ligatures w14:val="none"/>
+        </w:rPr>
+        <w:t xml:space="preserve"> é para fazer uma </w:t>
+      </w:r>
+      <w:r>
+        <w:rPr>
+          <w:rFonts w:ascii="Arial" w:eastAsia="Times New Roman" w:hAnsi="Arial" w:cs="Arial"/>
+          <w:kern w:val="0"/>
+          <w:sz w:val="24"/>
+          <w:szCs w:val="24"/>
+          <w:lang w:eastAsia="pt-BR"/>
+          <w14:ligatures w14:val="none"/>
+        </w:rPr>
+        <w:t>análise</w:t>
+      </w:r>
+      <w:r>
+        <w:rPr>
+          <w:rFonts w:ascii="Arial" w:eastAsia="Times New Roman" w:hAnsi="Arial" w:cs="Arial"/>
+          <w:kern w:val="0"/>
+          <w:sz w:val="24"/>
+          <w:szCs w:val="24"/>
+          <w:lang w:eastAsia="pt-BR"/>
+          <w14:ligatures w14:val="none"/>
+        </w:rPr>
+        <w:t xml:space="preserve"> geral de todas as respostas e resultados, identificando se a pessoa está ou não </w:t>
+      </w:r>
+      <w:r>
+        <w:rPr>
+          <w:rFonts w:ascii="Arial" w:eastAsia="Times New Roman" w:hAnsi="Arial" w:cs="Arial"/>
+          <w:kern w:val="0"/>
+          <w:sz w:val="24"/>
+          <w:szCs w:val="24"/>
+          <w:lang w:eastAsia="pt-BR"/>
+          <w14:ligatures w14:val="none"/>
+        </w:rPr>
+        <w:t>aprendendo, evoluindo ou tendo melhoras no meio do jogo,</w:t>
+      </w:r>
+      <w:r>
+        <w:rPr>
+          <w:rFonts w:ascii="Arial" w:eastAsia="Times New Roman" w:hAnsi="Arial" w:cs="Arial"/>
+          <w:kern w:val="0"/>
+          <w:sz w:val="24"/>
+          <w:szCs w:val="24"/>
+          <w:lang w:eastAsia="pt-BR"/>
+          <w14:ligatures w14:val="none"/>
+        </w:rPr>
+        <w:t xml:space="preserve"> como uma conclusão final, usando o </w:t>
+      </w:r>
+      <w:r>
+        <w:rPr>
+          <w:rFonts w:ascii="Arial" w:eastAsia="Times New Roman" w:hAnsi="Arial" w:cs="Arial"/>
+          <w:kern w:val="0"/>
+          <w:sz w:val="24"/>
+          <w:szCs w:val="24"/>
+          <w:lang w:eastAsia="pt-BR"/>
+          <w14:ligatures w14:val="none"/>
+        </w:rPr>
+        <w:t>texto padrão podendo ser “Bom desempenho” ou “Baixo desempenho”</w:t>
+      </w:r>
+      <w:r>
+        <w:rPr>
+          <w:rFonts w:ascii="Arial" w:eastAsia="Times New Roman" w:hAnsi="Arial" w:cs="Arial"/>
+          <w:kern w:val="0"/>
+          <w:sz w:val="24"/>
+          <w:szCs w:val="24"/>
+          <w:lang w:eastAsia="pt-BR"/>
+          <w14:ligatures w14:val="none"/>
+        </w:rPr>
+        <w:t>.</w:t>
+      </w:r>
+    </w:p>
+    <w:p>
+      <w:pPr>
+        <w:spacing w:before="100" w:beforeAutospacing="1" w:after="100" w:afterAutospacing="1" w:line="240" w:lineRule="auto"/>
+        <w:ind w:left="720"/>
+        <w:rPr>
+          <w:rFonts w:ascii="Arial" w:eastAsia="Times New Roman" w:hAnsi="Arial" w:cs="Arial"/>
+          <w:kern w:val="0"/>
+          <w:sz w:val="24"/>
+          <w:szCs w:val="24"/>
+          <w:lang w:eastAsia="pt-BR"/>
+          <w14:ligatures w14:val="none"/>
+        </w:rPr>
+      </w:pPr>
+      <w:r>
+        <w:rPr>
+          <w:rFonts w:ascii="Arial" w:eastAsia="Times New Roman" w:hAnsi="Arial" w:cs="Arial"/>
+          <w:kern w:val="0"/>
+          <w:sz w:val="24"/>
+          <w:szCs w:val="24"/>
+          <w:lang w:eastAsia="pt-BR"/>
+          <w14:ligatures w14:val="none"/>
+        </w:rPr>
+        <w:t xml:space="preserve">crie um elemento no </w:t>
+      </w:r>
+      <w:proofErr w:type="spellStart"/>
+      <w:r>
+        <w:rPr>
+          <w:rFonts w:ascii="Arial" w:eastAsia="Times New Roman" w:hAnsi="Arial" w:cs="Arial"/>
+          <w:kern w:val="0"/>
+          <w:sz w:val="24"/>
+          <w:szCs w:val="24"/>
+          <w:lang w:eastAsia="pt-BR"/>
+          <w14:ligatures w14:val="none"/>
+        </w:rPr>
+        <w:t>json</w:t>
+      </w:r>
+      <w:proofErr w:type="spellEnd"/>
+      <w:r>
+        <w:rPr>
+          <w:rFonts w:ascii="Arial" w:eastAsia="Times New Roman" w:hAnsi="Arial" w:cs="Arial"/>
+          <w:kern w:val="0"/>
+          <w:sz w:val="24"/>
+          <w:szCs w:val="24"/>
+          <w:lang w:eastAsia="pt-BR"/>
+          <w14:ligatures w14:val="none"/>
+        </w:rPr>
+        <w:t xml:space="preserve"> chamado </w:t>
+      </w:r>
+      <w:proofErr w:type="spellStart"/>
+      <w:r>
+        <w:rPr>
+          <w:rFonts w:ascii="Arial" w:eastAsia="Times New Roman" w:hAnsi="Arial" w:cs="Arial"/>
+          <w:kern w:val="0"/>
+          <w:sz w:val="24"/>
+          <w:szCs w:val="24"/>
+          <w:lang w:eastAsia="pt-BR"/>
+          <w14:ligatures w14:val="none"/>
+        </w:rPr>
+        <w:t>sumary</w:t>
+      </w:r>
+      <w:proofErr w:type="spellEnd"/>
+      <w:r>
+        <w:rPr>
+          <w:rFonts w:ascii="Arial" w:eastAsia="Times New Roman" w:hAnsi="Arial" w:cs="Arial"/>
+          <w:kern w:val="0"/>
+          <w:sz w:val="24"/>
+          <w:szCs w:val="24"/>
+          <w:lang w:eastAsia="pt-BR"/>
+          <w14:ligatures w14:val="none"/>
+        </w:rPr>
+        <w:t xml:space="preserve"> dando um breve resumo do porque tomou a decisão.</w:t>
       </w:r>
     </w:p>
     <w:p>

</xml_diff>

<commit_message>
mudando word de instruções
</commit_message>
<xml_diff>
--- a/Instuctions_Tabuada.docx
+++ b/Instuctions_Tabuada.docx
@@ -105,6 +105,7 @@
           <w:kern w:val="0"/>
           <w:sz w:val="24"/>
           <w:szCs w:val="24"/>
+          <w:u w:val="single"/>
           <w:lang w:eastAsia="pt-BR"/>
           <w14:ligatures w14:val="none"/>
         </w:rPr>
@@ -213,6 +214,7 @@
           <w:kern w:val="0"/>
           <w:sz w:val="24"/>
           <w:szCs w:val="24"/>
+          <w:u w:val="single"/>
           <w:lang w:eastAsia="pt-BR"/>
           <w14:ligatures w14:val="none"/>
         </w:rPr>
@@ -281,6 +283,7 @@
         <w:t xml:space="preserve">- </w:t>
       </w:r>
       <w:proofErr w:type="spellStart"/>
+      <w:proofErr w:type="gramStart"/>
       <w:r>
         <w:rPr>
           <w:rFonts w:ascii="Arial" w:eastAsia="Times New Roman" w:hAnsi="Arial" w:cs="Arial"/>
@@ -293,6 +296,7 @@
         <w:t>roomMult</w:t>
       </w:r>
       <w:proofErr w:type="spellEnd"/>
+      <w:proofErr w:type="gramEnd"/>
       <w:r>
         <w:rPr>
           <w:rFonts w:ascii="Arial" w:eastAsia="Times New Roman" w:hAnsi="Arial" w:cs="Arial"/>
@@ -330,16 +334,29 @@
         <w:t xml:space="preserve">- </w:t>
       </w:r>
       <w:proofErr w:type="spellStart"/>
-      <w:r>
-        <w:rPr>
-          <w:rFonts w:ascii="Arial" w:eastAsia="Times New Roman" w:hAnsi="Arial" w:cs="Arial"/>
-          <w:kern w:val="0"/>
-          <w:sz w:val="24"/>
-          <w:szCs w:val="24"/>
-          <w:lang w:eastAsia="pt-BR"/>
-          <w14:ligatures w14:val="none"/>
-        </w:rPr>
-        <w:t>id_student</w:t>
+      <w:proofErr w:type="gramStart"/>
+      <w:r>
+        <w:rPr>
+          <w:rFonts w:ascii="Arial" w:eastAsia="Times New Roman" w:hAnsi="Arial" w:cs="Arial"/>
+          <w:kern w:val="0"/>
+          <w:sz w:val="24"/>
+          <w:szCs w:val="24"/>
+          <w:lang w:eastAsia="pt-BR"/>
+          <w14:ligatures w14:val="none"/>
+        </w:rPr>
+        <w:t>id</w:t>
+      </w:r>
+      <w:proofErr w:type="gramEnd"/>
+      <w:r>
+        <w:rPr>
+          <w:rFonts w:ascii="Arial" w:eastAsia="Times New Roman" w:hAnsi="Arial" w:cs="Arial"/>
+          <w:kern w:val="0"/>
+          <w:sz w:val="24"/>
+          <w:szCs w:val="24"/>
+          <w:lang w:eastAsia="pt-BR"/>
+          <w14:ligatures w14:val="none"/>
+        </w:rPr>
+        <w:t>_student</w:t>
       </w:r>
       <w:proofErr w:type="spellEnd"/>
       <w:r>
@@ -379,16 +396,29 @@
         <w:t xml:space="preserve">- </w:t>
       </w:r>
       <w:proofErr w:type="spellStart"/>
-      <w:r>
-        <w:rPr>
-          <w:rFonts w:ascii="Arial" w:eastAsia="Times New Roman" w:hAnsi="Arial" w:cs="Arial"/>
-          <w:kern w:val="0"/>
-          <w:sz w:val="24"/>
-          <w:szCs w:val="24"/>
-          <w:lang w:eastAsia="pt-BR"/>
-          <w14:ligatures w14:val="none"/>
-        </w:rPr>
-        <w:t>class_id</w:t>
+      <w:proofErr w:type="gramStart"/>
+      <w:r>
+        <w:rPr>
+          <w:rFonts w:ascii="Arial" w:eastAsia="Times New Roman" w:hAnsi="Arial" w:cs="Arial"/>
+          <w:kern w:val="0"/>
+          <w:sz w:val="24"/>
+          <w:szCs w:val="24"/>
+          <w:lang w:eastAsia="pt-BR"/>
+          <w14:ligatures w14:val="none"/>
+        </w:rPr>
+        <w:t>class</w:t>
+      </w:r>
+      <w:proofErr w:type="gramEnd"/>
+      <w:r>
+        <w:rPr>
+          <w:rFonts w:ascii="Arial" w:eastAsia="Times New Roman" w:hAnsi="Arial" w:cs="Arial"/>
+          <w:kern w:val="0"/>
+          <w:sz w:val="24"/>
+          <w:szCs w:val="24"/>
+          <w:lang w:eastAsia="pt-BR"/>
+          <w14:ligatures w14:val="none"/>
+        </w:rPr>
+        <w:t>_id</w:t>
       </w:r>
       <w:proofErr w:type="spellEnd"/>
       <w:r>
@@ -427,16 +457,29 @@
         </w:rPr>
         <w:t xml:space="preserve">- </w:t>
       </w:r>
-      <w:r>
-        <w:rPr>
-          <w:rFonts w:ascii="Arial" w:eastAsia="Times New Roman" w:hAnsi="Arial" w:cs="Arial"/>
-          <w:kern w:val="0"/>
-          <w:sz w:val="24"/>
-          <w:szCs w:val="24"/>
-          <w:lang w:eastAsia="pt-BR"/>
-          <w14:ligatures w14:val="none"/>
-        </w:rPr>
-        <w:t>age: Idade do jogador.</w:t>
+      <w:proofErr w:type="gramStart"/>
+      <w:r>
+        <w:rPr>
+          <w:rFonts w:ascii="Arial" w:eastAsia="Times New Roman" w:hAnsi="Arial" w:cs="Arial"/>
+          <w:kern w:val="0"/>
+          <w:sz w:val="24"/>
+          <w:szCs w:val="24"/>
+          <w:lang w:eastAsia="pt-BR"/>
+          <w14:ligatures w14:val="none"/>
+        </w:rPr>
+        <w:t>age</w:t>
+      </w:r>
+      <w:proofErr w:type="gramEnd"/>
+      <w:r>
+        <w:rPr>
+          <w:rFonts w:ascii="Arial" w:eastAsia="Times New Roman" w:hAnsi="Arial" w:cs="Arial"/>
+          <w:kern w:val="0"/>
+          <w:sz w:val="24"/>
+          <w:szCs w:val="24"/>
+          <w:lang w:eastAsia="pt-BR"/>
+          <w14:ligatures w14:val="none"/>
+        </w:rPr>
+        <w:t>: Idade do jogador.</w:t>
       </w:r>
     </w:p>
     <w:p>
@@ -463,16 +506,29 @@
         </w:rPr>
         <w:t xml:space="preserve">- </w:t>
       </w:r>
-      <w:r>
-        <w:rPr>
-          <w:rFonts w:ascii="Arial" w:eastAsia="Times New Roman" w:hAnsi="Arial" w:cs="Arial"/>
-          <w:kern w:val="0"/>
-          <w:sz w:val="24"/>
-          <w:szCs w:val="24"/>
-          <w:lang w:eastAsia="pt-BR"/>
-          <w14:ligatures w14:val="none"/>
-        </w:rPr>
-        <w:t>hits: Lista de sessões concluídas pelo jogador, cada uma contendo:</w:t>
+      <w:proofErr w:type="gramStart"/>
+      <w:r>
+        <w:rPr>
+          <w:rFonts w:ascii="Arial" w:eastAsia="Times New Roman" w:hAnsi="Arial" w:cs="Arial"/>
+          <w:kern w:val="0"/>
+          <w:sz w:val="24"/>
+          <w:szCs w:val="24"/>
+          <w:lang w:eastAsia="pt-BR"/>
+          <w14:ligatures w14:val="none"/>
+        </w:rPr>
+        <w:t>hits</w:t>
+      </w:r>
+      <w:proofErr w:type="gramEnd"/>
+      <w:r>
+        <w:rPr>
+          <w:rFonts w:ascii="Arial" w:eastAsia="Times New Roman" w:hAnsi="Arial" w:cs="Arial"/>
+          <w:kern w:val="0"/>
+          <w:sz w:val="24"/>
+          <w:szCs w:val="24"/>
+          <w:lang w:eastAsia="pt-BR"/>
+          <w14:ligatures w14:val="none"/>
+        </w:rPr>
+        <w:t>: Lista de sessões concluídas pelo jogador, cada uma contendo:</w:t>
       </w:r>
     </w:p>
     <w:p>
@@ -585,7 +641,31 @@
           <w:lang w:eastAsia="pt-BR"/>
           <w14:ligatures w14:val="none"/>
         </w:rPr>
-        <w:t>hit: Lista de tentativas do jogador (True para acerto, False para erro).</w:t>
+        <w:t xml:space="preserve">hit: Lista de tentativas do jogador (True para acerto, </w:t>
+      </w:r>
+      <w:proofErr w:type="gramStart"/>
+      <w:r>
+        <w:rPr>
+          <w:rFonts w:ascii="Arial" w:eastAsia="Times New Roman" w:hAnsi="Arial" w:cs="Arial"/>
+          <w:kern w:val="0"/>
+          <w:sz w:val="24"/>
+          <w:szCs w:val="24"/>
+          <w:lang w:eastAsia="pt-BR"/>
+          <w14:ligatures w14:val="none"/>
+        </w:rPr>
+        <w:t>False</w:t>
+      </w:r>
+      <w:proofErr w:type="gramEnd"/>
+      <w:r>
+        <w:rPr>
+          <w:rFonts w:ascii="Arial" w:eastAsia="Times New Roman" w:hAnsi="Arial" w:cs="Arial"/>
+          <w:kern w:val="0"/>
+          <w:sz w:val="24"/>
+          <w:szCs w:val="24"/>
+          <w:lang w:eastAsia="pt-BR"/>
+          <w14:ligatures w14:val="none"/>
+        </w:rPr>
+        <w:t xml:space="preserve"> para erro).</w:t>
       </w:r>
     </w:p>
     <w:p>
@@ -1066,7 +1146,31 @@
           <w:lang w:eastAsia="pt-BR"/>
           <w14:ligatures w14:val="none"/>
         </w:rPr>
-        <w:t xml:space="preserve"> mas entenda que são crianças aprendendo a tabuada, então a análise deve ser muito bem feita e com empatia</w:t>
+        <w:t xml:space="preserve"> mas entenda que são crianças aprendendo a tabuada, então a análise deve ser muito </w:t>
+      </w:r>
+      <w:proofErr w:type="gramStart"/>
+      <w:r>
+        <w:rPr>
+          <w:rFonts w:ascii="Arial" w:eastAsia="Times New Roman" w:hAnsi="Arial" w:cs="Arial"/>
+          <w:kern w:val="0"/>
+          <w:sz w:val="24"/>
+          <w:szCs w:val="24"/>
+          <w:lang w:eastAsia="pt-BR"/>
+          <w14:ligatures w14:val="none"/>
+        </w:rPr>
+        <w:t>bem feita</w:t>
+      </w:r>
+      <w:proofErr w:type="gramEnd"/>
+      <w:r>
+        <w:rPr>
+          <w:rFonts w:ascii="Arial" w:eastAsia="Times New Roman" w:hAnsi="Arial" w:cs="Arial"/>
+          <w:kern w:val="0"/>
+          <w:sz w:val="24"/>
+          <w:szCs w:val="24"/>
+          <w:lang w:eastAsia="pt-BR"/>
+          <w14:ligatures w14:val="none"/>
+        </w:rPr>
+        <w:t xml:space="preserve"> e com empatia</w:t>
       </w:r>
       <w:r>
         <w:rPr>
@@ -1620,16 +1724,29 @@
         <w:t>"hit": [</w:t>
       </w:r>
       <w:proofErr w:type="spellStart"/>
-      <w:r>
-        <w:rPr>
-          <w:rFonts w:ascii="Arial" w:eastAsia="Times New Roman" w:hAnsi="Arial" w:cs="Arial"/>
-          <w:kern w:val="0"/>
-          <w:sz w:val="24"/>
-          <w:szCs w:val="24"/>
-          <w:lang w:eastAsia="pt-BR"/>
-          <w14:ligatures w14:val="none"/>
-        </w:rPr>
-        <w:t>false,false,true</w:t>
+      <w:proofErr w:type="gramStart"/>
+      <w:r>
+        <w:rPr>
+          <w:rFonts w:ascii="Arial" w:eastAsia="Times New Roman" w:hAnsi="Arial" w:cs="Arial"/>
+          <w:kern w:val="0"/>
+          <w:sz w:val="24"/>
+          <w:szCs w:val="24"/>
+          <w:lang w:eastAsia="pt-BR"/>
+          <w14:ligatures w14:val="none"/>
+        </w:rPr>
+        <w:t>false,false</w:t>
+      </w:r>
+      <w:proofErr w:type="gramEnd"/>
+      <w:r>
+        <w:rPr>
+          <w:rFonts w:ascii="Arial" w:eastAsia="Times New Roman" w:hAnsi="Arial" w:cs="Arial"/>
+          <w:kern w:val="0"/>
+          <w:sz w:val="24"/>
+          <w:szCs w:val="24"/>
+          <w:lang w:eastAsia="pt-BR"/>
+          <w14:ligatures w14:val="none"/>
+        </w:rPr>
+        <w:t>,true</w:t>
       </w:r>
       <w:proofErr w:type="spellEnd"/>
       <w:r>
@@ -1982,6 +2099,7 @@
         <w:t>"hit": [</w:t>
       </w:r>
       <w:proofErr w:type="spellStart"/>
+      <w:proofErr w:type="gramStart"/>
       <w:r>
         <w:rPr>
           <w:rFonts w:ascii="Arial" w:eastAsia="Times New Roman" w:hAnsi="Arial" w:cs="Arial"/>
@@ -1994,6 +2112,7 @@
         <w:t>false,true</w:t>
       </w:r>
       <w:proofErr w:type="spellEnd"/>
+      <w:proofErr w:type="gramEnd"/>
       <w:r>
         <w:rPr>
           <w:rFonts w:ascii="Arial" w:eastAsia="Times New Roman" w:hAnsi="Arial" w:cs="Arial"/>
@@ -2730,16 +2849,29 @@
         <w:t>"hit": [</w:t>
       </w:r>
       <w:proofErr w:type="spellStart"/>
-      <w:r>
-        <w:rPr>
-          <w:rFonts w:ascii="Arial" w:eastAsia="Times New Roman" w:hAnsi="Arial" w:cs="Arial"/>
-          <w:kern w:val="0"/>
-          <w:sz w:val="24"/>
-          <w:szCs w:val="24"/>
-          <w:lang w:eastAsia="pt-BR"/>
-          <w14:ligatures w14:val="none"/>
-        </w:rPr>
-        <w:t>false,false,true</w:t>
+      <w:proofErr w:type="gramStart"/>
+      <w:r>
+        <w:rPr>
+          <w:rFonts w:ascii="Arial" w:eastAsia="Times New Roman" w:hAnsi="Arial" w:cs="Arial"/>
+          <w:kern w:val="0"/>
+          <w:sz w:val="24"/>
+          <w:szCs w:val="24"/>
+          <w:lang w:eastAsia="pt-BR"/>
+          <w14:ligatures w14:val="none"/>
+        </w:rPr>
+        <w:t>false,false</w:t>
+      </w:r>
+      <w:proofErr w:type="gramEnd"/>
+      <w:r>
+        <w:rPr>
+          <w:rFonts w:ascii="Arial" w:eastAsia="Times New Roman" w:hAnsi="Arial" w:cs="Arial"/>
+          <w:kern w:val="0"/>
+          <w:sz w:val="24"/>
+          <w:szCs w:val="24"/>
+          <w:lang w:eastAsia="pt-BR"/>
+          <w14:ligatures w14:val="none"/>
+        </w:rPr>
+        <w:t>,true</w:t>
       </w:r>
       <w:proofErr w:type="spellEnd"/>
       <w:r>
@@ -3141,6 +3273,7 @@
         <w:t>"hit": [</w:t>
       </w:r>
       <w:proofErr w:type="spellStart"/>
+      <w:proofErr w:type="gramStart"/>
       <w:r>
         <w:rPr>
           <w:rFonts w:ascii="Arial" w:eastAsia="Times New Roman" w:hAnsi="Arial" w:cs="Arial"/>
@@ -3153,6 +3286,7 @@
         <w:t>false,true</w:t>
       </w:r>
       <w:proofErr w:type="spellEnd"/>
+      <w:proofErr w:type="gramEnd"/>
       <w:r>
         <w:rPr>
           <w:rFonts w:ascii="Arial" w:eastAsia="Times New Roman" w:hAnsi="Arial" w:cs="Arial"/>
@@ -3396,6 +3530,17 @@
         </w:rPr>
         <w:t>(...)</w:t>
       </w:r>
+      <w:r>
+        <w:rPr>
+          <w:rFonts w:ascii="Arial" w:eastAsia="Times New Roman" w:hAnsi="Arial" w:cs="Arial"/>
+          <w:kern w:val="0"/>
+          <w:sz w:val="24"/>
+          <w:szCs w:val="24"/>
+          <w:lang w:eastAsia="pt-BR"/>
+          <w14:ligatures w14:val="none"/>
+        </w:rPr>
+        <w:t>,</w:t>
+      </w:r>
     </w:p>
     <w:p>
       <w:pPr>
@@ -3419,6 +3564,55 @@
           <w:lang w:eastAsia="pt-BR"/>
           <w14:ligatures w14:val="none"/>
         </w:rPr>
+        <w:t>“</w:t>
+      </w:r>
+      <w:proofErr w:type="spellStart"/>
+      <w:r>
+        <w:rPr>
+          <w:rFonts w:ascii="Arial" w:eastAsia="Times New Roman" w:hAnsi="Arial" w:cs="Arial"/>
+          <w:kern w:val="0"/>
+          <w:sz w:val="24"/>
+          <w:szCs w:val="24"/>
+          <w:lang w:eastAsia="pt-BR"/>
+          <w14:ligatures w14:val="none"/>
+        </w:rPr>
+        <w:t>sumary</w:t>
+      </w:r>
+      <w:proofErr w:type="spellEnd"/>
+      <w:r>
+        <w:rPr>
+          <w:rFonts w:ascii="Arial" w:eastAsia="Times New Roman" w:hAnsi="Arial" w:cs="Arial"/>
+          <w:kern w:val="0"/>
+          <w:sz w:val="24"/>
+          <w:szCs w:val="24"/>
+          <w:lang w:eastAsia="pt-BR"/>
+          <w14:ligatures w14:val="none"/>
+        </w:rPr>
+        <w:t>”: (...)</w:t>
+      </w:r>
+    </w:p>
+    <w:p>
+      <w:pPr>
+        <w:spacing w:before="100" w:beforeAutospacing="1" w:after="100" w:afterAutospacing="1" w:line="240" w:lineRule="auto"/>
+        <w:ind w:left="720"/>
+        <w:rPr>
+          <w:rFonts w:ascii="Arial" w:eastAsia="Times New Roman" w:hAnsi="Arial" w:cs="Arial"/>
+          <w:kern w:val="0"/>
+          <w:sz w:val="24"/>
+          <w:szCs w:val="24"/>
+          <w:lang w:eastAsia="pt-BR"/>
+          <w14:ligatures w14:val="none"/>
+        </w:rPr>
+      </w:pPr>
+      <w:r>
+        <w:rPr>
+          <w:rFonts w:ascii="Arial" w:eastAsia="Times New Roman" w:hAnsi="Arial" w:cs="Arial"/>
+          <w:kern w:val="0"/>
+          <w:sz w:val="24"/>
+          <w:szCs w:val="24"/>
+          <w:lang w:eastAsia="pt-BR"/>
+          <w14:ligatures w14:val="none"/>
+        </w:rPr>
         <w:t>}</w:t>
       </w:r>
     </w:p>
@@ -3504,7 +3698,18 @@
           <w:lang w:eastAsia="pt-BR"/>
           <w14:ligatures w14:val="none"/>
         </w:rPr>
-        <w:t xml:space="preserve"> geral de todas as respostas e resultados, identificando se a pessoa está ou não </w:t>
+        <w:t xml:space="preserve"> geral de todas as respostas e resultados, </w:t>
+      </w:r>
+      <w:r>
+        <w:rPr>
+          <w:rFonts w:ascii="Arial" w:eastAsia="Times New Roman" w:hAnsi="Arial" w:cs="Arial"/>
+          <w:kern w:val="0"/>
+          <w:sz w:val="24"/>
+          <w:szCs w:val="24"/>
+          <w:lang w:eastAsia="pt-BR"/>
+          <w14:ligatures w14:val="none"/>
+        </w:rPr>
+        <w:t xml:space="preserve">identificando se a pessoa está ou não </w:t>
       </w:r>
       <w:r>
         <w:rPr>
@@ -3526,18 +3731,117 @@
           <w:lang w:eastAsia="pt-BR"/>
           <w14:ligatures w14:val="none"/>
         </w:rPr>
-        <w:t xml:space="preserve"> como uma conclusão final, usando o </w:t>
-      </w:r>
-      <w:r>
-        <w:rPr>
-          <w:rFonts w:ascii="Arial" w:eastAsia="Times New Roman" w:hAnsi="Arial" w:cs="Arial"/>
-          <w:kern w:val="0"/>
-          <w:sz w:val="24"/>
-          <w:szCs w:val="24"/>
-          <w:lang w:eastAsia="pt-BR"/>
-          <w14:ligatures w14:val="none"/>
-        </w:rPr>
-        <w:t>texto padrão podendo ser “Bom desempenho” ou “Baixo desempenho”</w:t>
+        <w:t xml:space="preserve"> vendo se está acertando com mais frequência, ou acertou mais que errou,</w:t>
+      </w:r>
+      <w:r>
+        <w:rPr>
+          <w:rFonts w:ascii="Arial" w:eastAsia="Times New Roman" w:hAnsi="Arial" w:cs="Arial"/>
+          <w:kern w:val="0"/>
+          <w:sz w:val="24"/>
+          <w:szCs w:val="24"/>
+          <w:lang w:eastAsia="pt-BR"/>
+          <w14:ligatures w14:val="none"/>
+        </w:rPr>
+        <w:t xml:space="preserve"> como uma conclusão final, </w:t>
+      </w:r>
+      <w:r>
+        <w:rPr>
+          <w:rFonts w:ascii="Arial" w:eastAsia="Times New Roman" w:hAnsi="Arial" w:cs="Arial"/>
+          <w:kern w:val="0"/>
+          <w:sz w:val="24"/>
+          <w:szCs w:val="24"/>
+          <w:lang w:eastAsia="pt-BR"/>
+          <w14:ligatures w14:val="none"/>
+        </w:rPr>
+        <w:t>fazendo medias dos resultados e analisando, e por fim usar</w:t>
+      </w:r>
+      <w:r>
+        <w:rPr>
+          <w:rFonts w:ascii="Arial" w:eastAsia="Times New Roman" w:hAnsi="Arial" w:cs="Arial"/>
+          <w:kern w:val="0"/>
+          <w:sz w:val="24"/>
+          <w:szCs w:val="24"/>
+          <w:lang w:eastAsia="pt-BR"/>
+          <w14:ligatures w14:val="none"/>
+        </w:rPr>
+        <w:t xml:space="preserve"> </w:t>
+      </w:r>
+      <w:r>
+        <w:rPr>
+          <w:rFonts w:ascii="Arial" w:eastAsia="Times New Roman" w:hAnsi="Arial" w:cs="Arial"/>
+          <w:kern w:val="0"/>
+          <w:sz w:val="24"/>
+          <w:szCs w:val="24"/>
+          <w:lang w:eastAsia="pt-BR"/>
+          <w14:ligatures w14:val="none"/>
+        </w:rPr>
+        <w:t>um dos</w:t>
+      </w:r>
+      <w:r>
+        <w:rPr>
+          <w:rFonts w:ascii="Arial" w:eastAsia="Times New Roman" w:hAnsi="Arial" w:cs="Arial"/>
+          <w:kern w:val="0"/>
+          <w:sz w:val="24"/>
+          <w:szCs w:val="24"/>
+          <w:lang w:eastAsia="pt-BR"/>
+          <w14:ligatures w14:val="none"/>
+        </w:rPr>
+        <w:t xml:space="preserve"> </w:t>
+      </w:r>
+      <w:r>
+        <w:rPr>
+          <w:rFonts w:ascii="Arial" w:eastAsia="Times New Roman" w:hAnsi="Arial" w:cs="Arial"/>
+          <w:kern w:val="0"/>
+          <w:sz w:val="24"/>
+          <w:szCs w:val="24"/>
+          <w:lang w:eastAsia="pt-BR"/>
+          <w14:ligatures w14:val="none"/>
+        </w:rPr>
+        <w:t>texto</w:t>
+      </w:r>
+      <w:r>
+        <w:rPr>
+          <w:rFonts w:ascii="Arial" w:eastAsia="Times New Roman" w:hAnsi="Arial" w:cs="Arial"/>
+          <w:kern w:val="0"/>
+          <w:sz w:val="24"/>
+          <w:szCs w:val="24"/>
+          <w:lang w:eastAsia="pt-BR"/>
+          <w14:ligatures w14:val="none"/>
+        </w:rPr>
+        <w:t>s</w:t>
+      </w:r>
+      <w:r>
+        <w:rPr>
+          <w:rFonts w:ascii="Arial" w:eastAsia="Times New Roman" w:hAnsi="Arial" w:cs="Arial"/>
+          <w:kern w:val="0"/>
+          <w:sz w:val="24"/>
+          <w:szCs w:val="24"/>
+          <w:lang w:eastAsia="pt-BR"/>
+          <w14:ligatures w14:val="none"/>
+        </w:rPr>
+        <w:t xml:space="preserve"> padr</w:t>
+      </w:r>
+      <w:r>
+        <w:rPr>
+          <w:rFonts w:ascii="Arial" w:eastAsia="Times New Roman" w:hAnsi="Arial" w:cs="Arial"/>
+          <w:kern w:val="0"/>
+          <w:sz w:val="24"/>
+          <w:szCs w:val="24"/>
+          <w:lang w:eastAsia="pt-BR"/>
+          <w14:ligatures w14:val="none"/>
+        </w:rPr>
+        <w:t>ões</w:t>
+      </w:r>
+      <w:r>
+        <w:rPr>
+          <w:rFonts w:ascii="Arial" w:eastAsia="Times New Roman" w:hAnsi="Arial" w:cs="Arial"/>
+          <w:kern w:val="0"/>
+          <w:sz w:val="24"/>
+          <w:szCs w:val="24"/>
+          <w:lang w:eastAsia="pt-BR"/>
+          <w14:ligatures w14:val="none"/>
+        </w:rPr>
+        <w:t xml:space="preserve"> “Bom desempenho” ou “Baixo desempenho”</w:t>
       </w:r>
       <w:r>
         <w:rPr>
@@ -3621,7 +3925,29 @@
           <w:lang w:eastAsia="pt-BR"/>
           <w14:ligatures w14:val="none"/>
         </w:rPr>
-        <w:t xml:space="preserve"> dando um breve resumo do porque tomou a decisão.</w:t>
+        <w:t xml:space="preserve"> dando um breve resumo do </w:t>
+      </w:r>
+      <w:r>
+        <w:rPr>
+          <w:rFonts w:ascii="Arial" w:eastAsia="Times New Roman" w:hAnsi="Arial" w:cs="Arial"/>
+          <w:kern w:val="0"/>
+          <w:sz w:val="24"/>
+          <w:szCs w:val="24"/>
+          <w:lang w:eastAsia="pt-BR"/>
+          <w14:ligatures w14:val="none"/>
+        </w:rPr>
+        <w:t>porquê</w:t>
+      </w:r>
+      <w:r>
+        <w:rPr>
+          <w:rFonts w:ascii="Arial" w:eastAsia="Times New Roman" w:hAnsi="Arial" w:cs="Arial"/>
+          <w:kern w:val="0"/>
+          <w:sz w:val="24"/>
+          <w:szCs w:val="24"/>
+          <w:lang w:eastAsia="pt-BR"/>
+          <w14:ligatures w14:val="none"/>
+        </w:rPr>
+        <w:t xml:space="preserve"> tomou a decisão.</w:t>
       </w:r>
     </w:p>
     <w:p>

</xml_diff>